<commit_message>
#341 Task-104: Add role section to Feature model report
</commit_message>
<xml_diff>
--- a/Documents/Feature Model Report Actualizado.docx
+++ b/Documents/Feature Model Report Actualizado.docx
@@ -38,6 +38,13 @@
           <w:lang w:val="en-GB"/>
         </w:rPr>
         <w:t>Shouts</w:t>
+      </w:r>
+      <w:r>
+        <w:rPr>
+          <w:noProof/>
+          <w:lang w:val="en-GB"/>
+        </w:rPr>
+        <w:t xml:space="preserve"> - Anonymous</w:t>
       </w:r>
     </w:p>
     <w:tbl>
@@ -148,43 +155,6 @@
                 <w:rFonts w:ascii="Arial" w:hAnsi="Arial" w:cs="Arial"/>
                 <w:lang w:val="en-GB"/>
               </w:rPr>
-              <w:t xml:space="preserve">-Only Anonymous </w:t>
-            </w:r>
-            <w:r>
-              <w:rPr>
-                <w:rFonts w:ascii="Arial" w:hAnsi="Arial" w:cs="Arial"/>
-                <w:lang w:val="en-GB"/>
-              </w:rPr>
-              <w:t xml:space="preserve">principals </w:t>
-            </w:r>
-            <w:r>
-              <w:rPr>
-                <w:rFonts w:ascii="Arial" w:hAnsi="Arial" w:cs="Arial"/>
-                <w:lang w:val="en-GB"/>
-              </w:rPr>
-              <w:t>can do it</w:t>
-            </w:r>
-            <w:r>
-              <w:rPr>
-                <w:rFonts w:ascii="Arial" w:hAnsi="Arial" w:cs="Arial"/>
-                <w:lang w:val="en-GB"/>
-              </w:rPr>
-              <w:t>.</w:t>
-            </w:r>
-          </w:p>
-          <w:p>
-            <w:pPr>
-              <w:cnfStyle w:val="000000100000" w:firstRow="0" w:lastRow="0" w:firstColumn="0" w:lastColumn="0" w:oddVBand="0" w:evenVBand="0" w:oddHBand="1" w:evenHBand="0" w:firstRowFirstColumn="0" w:firstRowLastColumn="0" w:lastRowFirstColumn="0" w:lastRowLastColumn="0"/>
-              <w:rPr>
-                <w:rFonts w:ascii="Arial" w:hAnsi="Arial" w:cs="Arial"/>
-                <w:lang w:val="en-GB"/>
-              </w:rPr>
-            </w:pPr>
-            <w:r>
-              <w:rPr>
-                <w:rFonts w:ascii="Arial" w:hAnsi="Arial" w:cs="Arial"/>
-                <w:lang w:val="en-GB"/>
-              </w:rPr>
               <w:t xml:space="preserve">-Only </w:t>
             </w:r>
             <w:r>
@@ -264,23 +234,23 @@
                 <w:rFonts w:ascii="Arial" w:hAnsi="Arial" w:cs="Arial"/>
                 <w:lang w:val="en-GB"/>
               </w:rPr>
-              <w:t>-Only Anonymous can do it.</w:t>
-            </w:r>
-          </w:p>
-          <w:p>
-            <w:pPr>
-              <w:cnfStyle w:val="000000000000" w:firstRow="0" w:lastRow="0" w:firstColumn="0" w:lastColumn="0" w:oddVBand="0" w:evenVBand="0" w:oddHBand="0" w:evenHBand="0" w:firstRowFirstColumn="0" w:firstRowLastColumn="0" w:lastRowFirstColumn="0" w:lastRowLastColumn="0"/>
-              <w:rPr>
-                <w:rFonts w:ascii="Arial" w:hAnsi="Arial" w:cs="Arial"/>
-                <w:lang w:val="en-GB"/>
-              </w:rPr>
-            </w:pPr>
-            <w:r>
-              <w:rPr>
-                <w:rFonts w:ascii="Arial" w:hAnsi="Arial" w:cs="Arial"/>
-                <w:lang w:val="en-GB"/>
-              </w:rPr>
-              <w:t>-The shout can’t include spam words.</w:t>
+              <w:t xml:space="preserve">-The shout </w:t>
+            </w:r>
+            <w:proofErr w:type="gramStart"/>
+            <w:r>
+              <w:rPr>
+                <w:rFonts w:ascii="Arial" w:hAnsi="Arial" w:cs="Arial"/>
+                <w:lang w:val="en-GB"/>
+              </w:rPr>
+              <w:t>can’t</w:t>
+            </w:r>
+            <w:proofErr w:type="gramEnd"/>
+            <w:r>
+              <w:rPr>
+                <w:rFonts w:ascii="Arial" w:hAnsi="Arial" w:cs="Arial"/>
+                <w:lang w:val="en-GB"/>
+              </w:rPr>
+              <w:t xml:space="preserve"> include spam words.</w:t>
             </w:r>
           </w:p>
         </w:tc>
@@ -312,6 +282,12 @@
           <w:lang w:val="en-GB"/>
         </w:rPr>
         <w:t>Tasks</w:t>
+      </w:r>
+      <w:r>
+        <w:rPr>
+          <w:lang w:val="en-GB"/>
+        </w:rPr>
+        <w:t xml:space="preserve"> - Anonymous</w:t>
       </w:r>
     </w:p>
     <w:tbl>
@@ -505,7 +481,57 @@
           </w:p>
         </w:tc>
       </w:tr>
+    </w:tbl>
+    <w:p>
+      <w:pPr>
+        <w:pStyle w:val="Ttulo2"/>
+        <w:rPr>
+          <w:lang w:val="en-GB"/>
+        </w:rPr>
+      </w:pPr>
+    </w:p>
+    <w:p>
+      <w:pPr>
+        <w:pStyle w:val="Ttulo2"/>
+        <w:rPr>
+          <w:lang w:val="en-GB"/>
+        </w:rPr>
+      </w:pPr>
+      <w:r>
+        <w:rPr>
+          <w:lang w:val="en-GB"/>
+        </w:rPr>
+        <w:t>Tasks</w:t>
+      </w:r>
+      <w:r>
+        <w:rPr>
+          <w:lang w:val="en-GB"/>
+        </w:rPr>
+        <w:t xml:space="preserve"> - </w:t>
+      </w:r>
+      <w:proofErr w:type="gramStart"/>
+      <w:r>
+        <w:rPr>
+          <w:lang w:val="en-GB"/>
+        </w:rPr>
+        <w:t>Authenticated</w:t>
+      </w:r>
+      <w:proofErr w:type="gramEnd"/>
+    </w:p>
+    <w:tbl>
+      <w:tblPr>
+        <w:tblStyle w:val="Tablaconcuadrcula4-nfasis1"/>
+        <w:tblW w:w="0" w:type="auto"/>
+        <w:tblLook w:val="04A0" w:firstRow="1" w:lastRow="0" w:firstColumn="1" w:lastColumn="0" w:noHBand="0" w:noVBand="1"/>
+      </w:tblPr>
+      <w:tblGrid>
+        <w:gridCol w:w="1838"/>
+        <w:gridCol w:w="6656"/>
+      </w:tblGrid>
       <w:tr>
+        <w:trPr>
+          <w:cnfStyle w:val="100000000000" w:firstRow="1" w:lastRow="0" w:firstColumn="0" w:lastColumn="0" w:oddVBand="0" w:evenVBand="0" w:oddHBand="0" w:evenHBand="0" w:firstRowFirstColumn="0" w:firstRowLastColumn="0" w:lastRowFirstColumn="0" w:lastRowLastColumn="0"/>
+        </w:trPr>
         <w:tc>
           <w:tcPr>
             <w:cnfStyle w:val="001000000000" w:firstRow="0" w:lastRow="0" w:firstColumn="1" w:lastColumn="0" w:oddVBand="0" w:evenVBand="0" w:oddHBand="0" w:evenHBand="0" w:firstRowFirstColumn="0" w:firstRowLastColumn="0" w:lastRowFirstColumn="0" w:lastRowLastColumn="0"/>
@@ -515,15 +541,19 @@
             <w:pPr>
               <w:rPr>
                 <w:rFonts w:ascii="Arial" w:hAnsi="Arial" w:cs="Arial"/>
-                <w:lang w:val="en-GB"/>
-              </w:rPr>
-            </w:pPr>
-            <w:r>
-              <w:rPr>
-                <w:rFonts w:ascii="Arial" w:hAnsi="Arial" w:cs="Arial"/>
-                <w:lang w:val="en-GB"/>
-              </w:rPr>
-              <w:t>Show details</w:t>
+                <w:b w:val="0"/>
+                <w:bCs w:val="0"/>
+                <w:lang w:val="en-GB"/>
+              </w:rPr>
+            </w:pPr>
+            <w:r>
+              <w:rPr>
+                <w:rFonts w:ascii="Arial" w:hAnsi="Arial" w:cs="Arial"/>
+                <w:b w:val="0"/>
+                <w:bCs w:val="0"/>
+                <w:lang w:val="en-GB"/>
+              </w:rPr>
+              <w:t>Action</w:t>
             </w:r>
           </w:p>
         </w:tc>
@@ -533,69 +563,22 @@
           </w:tcPr>
           <w:p>
             <w:pPr>
-              <w:cnfStyle w:val="000000000000" w:firstRow="0" w:lastRow="0" w:firstColumn="0" w:lastColumn="0" w:oddVBand="0" w:evenVBand="0" w:oddHBand="0" w:evenHBand="0" w:firstRowFirstColumn="0" w:firstRowLastColumn="0" w:lastRowFirstColumn="0" w:lastRowLastColumn="0"/>
-              <w:rPr>
-                <w:rFonts w:ascii="Arial" w:hAnsi="Arial" w:cs="Arial"/>
-                <w:lang w:val="en-GB"/>
-              </w:rPr>
-            </w:pPr>
-            <w:r>
-              <w:rPr>
-                <w:rFonts w:ascii="Arial" w:hAnsi="Arial" w:cs="Arial"/>
-                <w:lang w:val="en-GB"/>
-              </w:rPr>
-              <w:t>-</w:t>
-            </w:r>
-            <w:r>
-              <w:rPr>
-                <w:rFonts w:ascii="Arial" w:hAnsi="Arial" w:cs="Arial"/>
-                <w:lang w:val="en-GB"/>
-              </w:rPr>
-              <w:t>Authenticated principals can show details of the public tasks that are finished.</w:t>
-            </w:r>
-          </w:p>
-          <w:p>
-            <w:pPr>
-              <w:cnfStyle w:val="000000000000" w:firstRow="0" w:lastRow="0" w:firstColumn="0" w:lastColumn="0" w:oddVBand="0" w:evenVBand="0" w:oddHBand="0" w:evenHBand="0" w:firstRowFirstColumn="0" w:firstRowLastColumn="0" w:lastRowFirstColumn="0" w:lastRowLastColumn="0"/>
-              <w:rPr>
-                <w:rFonts w:ascii="Arial" w:hAnsi="Arial" w:cs="Arial"/>
-                <w:lang w:val="en-GB"/>
-              </w:rPr>
-            </w:pPr>
-            <w:r>
-              <w:rPr>
-                <w:rFonts w:ascii="Arial" w:hAnsi="Arial" w:cs="Arial"/>
-                <w:lang w:val="en-GB"/>
-              </w:rPr>
-              <w:t xml:space="preserve">-Manager principals can show the details or </w:t>
-            </w:r>
-            <w:r>
-              <w:rPr>
-                <w:rFonts w:ascii="Arial" w:hAnsi="Arial" w:cs="Arial"/>
-                <w:lang w:val="en-GB"/>
-              </w:rPr>
-              <w:t>th</w:t>
-            </w:r>
-            <w:r>
-              <w:rPr>
-                <w:rFonts w:ascii="Arial" w:hAnsi="Arial" w:cs="Arial"/>
-                <w:lang w:val="en-GB"/>
-              </w:rPr>
-              <w:t>e</w:t>
-            </w:r>
-            <w:r>
-              <w:rPr>
-                <w:rFonts w:ascii="Arial" w:hAnsi="Arial" w:cs="Arial"/>
-                <w:lang w:val="en-GB"/>
-              </w:rPr>
-              <w:t>i</w:t>
-            </w:r>
-            <w:r>
-              <w:rPr>
-                <w:rFonts w:ascii="Arial" w:hAnsi="Arial" w:cs="Arial"/>
-                <w:lang w:val="en-GB"/>
-              </w:rPr>
-              <w:t>r own tasks.</w:t>
+              <w:cnfStyle w:val="100000000000" w:firstRow="1" w:lastRow="0" w:firstColumn="0" w:lastColumn="0" w:oddVBand="0" w:evenVBand="0" w:oddHBand="0" w:evenHBand="0" w:firstRowFirstColumn="0" w:firstRowLastColumn="0" w:lastRowFirstColumn="0" w:lastRowLastColumn="0"/>
+              <w:rPr>
+                <w:rFonts w:ascii="Arial" w:hAnsi="Arial" w:cs="Arial"/>
+                <w:b w:val="0"/>
+                <w:bCs w:val="0"/>
+                <w:lang w:val="en-GB"/>
+              </w:rPr>
+            </w:pPr>
+            <w:r>
+              <w:rPr>
+                <w:rFonts w:ascii="Arial" w:hAnsi="Arial" w:cs="Arial"/>
+                <w:b w:val="0"/>
+                <w:bCs w:val="0"/>
+                <w:lang w:val="en-GB"/>
+              </w:rPr>
+              <w:t>Constraints</w:t>
             </w:r>
           </w:p>
         </w:tc>
@@ -621,7 +604,7 @@
                 <w:rFonts w:ascii="Arial" w:hAnsi="Arial" w:cs="Arial"/>
                 <w:lang w:val="en-GB"/>
               </w:rPr>
-              <w:t>List-mine</w:t>
+              <w:t>List</w:t>
             </w:r>
           </w:p>
         </w:tc>
@@ -642,42 +625,65 @@
                 <w:rFonts w:ascii="Arial" w:hAnsi="Arial" w:cs="Arial"/>
                 <w:lang w:val="en-GB"/>
               </w:rPr>
-              <w:t xml:space="preserve">-Manager principals can list </w:t>
-            </w:r>
-            <w:r>
-              <w:rPr>
-                <w:rFonts w:ascii="Arial" w:hAnsi="Arial" w:cs="Arial"/>
-                <w:lang w:val="en-GB"/>
-              </w:rPr>
-              <w:t>th</w:t>
-            </w:r>
-            <w:r>
-              <w:rPr>
-                <w:rFonts w:ascii="Arial" w:hAnsi="Arial" w:cs="Arial"/>
-                <w:lang w:val="en-GB"/>
-              </w:rPr>
-              <w:t>e</w:t>
-            </w:r>
-            <w:r>
-              <w:rPr>
-                <w:rFonts w:ascii="Arial" w:hAnsi="Arial" w:cs="Arial"/>
-                <w:lang w:val="en-GB"/>
-              </w:rPr>
-              <w:t>i</w:t>
-            </w:r>
-            <w:r>
-              <w:rPr>
-                <w:rFonts w:ascii="Arial" w:hAnsi="Arial" w:cs="Arial"/>
-                <w:lang w:val="en-GB"/>
-              </w:rPr>
-              <w:t xml:space="preserve">r </w:t>
-            </w:r>
-            <w:r>
-              <w:rPr>
-                <w:rFonts w:ascii="Arial" w:hAnsi="Arial" w:cs="Arial"/>
-                <w:lang w:val="en-GB"/>
-              </w:rPr>
-              <w:t>own tasks.</w:t>
+              <w:t>-Tasks will be ordered by workload or execution period.</w:t>
+            </w:r>
+          </w:p>
+          <w:p>
+            <w:pPr>
+              <w:cnfStyle w:val="000000100000" w:firstRow="0" w:lastRow="0" w:firstColumn="0" w:lastColumn="0" w:oddVBand="0" w:evenVBand="0" w:oddHBand="1" w:evenHBand="0" w:firstRowFirstColumn="0" w:firstRowLastColumn="0" w:lastRowFirstColumn="0" w:lastRowLastColumn="0"/>
+              <w:rPr>
+                <w:rFonts w:ascii="Arial" w:hAnsi="Arial" w:cs="Arial"/>
+                <w:lang w:val="en-GB"/>
+              </w:rPr>
+            </w:pPr>
+            <w:r>
+              <w:rPr>
+                <w:rFonts w:ascii="Arial" w:hAnsi="Arial" w:cs="Arial"/>
+                <w:lang w:val="en-GB"/>
+              </w:rPr>
+              <w:t>-</w:t>
+            </w:r>
+            <w:r>
+              <w:rPr>
+                <w:rFonts w:ascii="Arial" w:hAnsi="Arial" w:cs="Arial"/>
+                <w:lang w:val="en-GB"/>
+              </w:rPr>
+              <w:t>Authenticated</w:t>
+            </w:r>
+            <w:r>
+              <w:rPr>
+                <w:rFonts w:ascii="Arial" w:hAnsi="Arial" w:cs="Arial"/>
+                <w:lang w:val="en-GB"/>
+              </w:rPr>
+              <w:t xml:space="preserve"> principals can only list tasks that are public</w:t>
+            </w:r>
+            <w:r>
+              <w:rPr>
+                <w:rFonts w:ascii="Arial" w:hAnsi="Arial" w:cs="Arial"/>
+                <w:lang w:val="en-GB"/>
+              </w:rPr>
+              <w:t>,</w:t>
+            </w:r>
+            <w:r>
+              <w:rPr>
+                <w:rFonts w:ascii="Arial" w:hAnsi="Arial" w:cs="Arial"/>
+                <w:lang w:val="en-GB"/>
+              </w:rPr>
+              <w:t xml:space="preserve"> finished</w:t>
+            </w:r>
+            <w:r>
+              <w:rPr>
+                <w:rFonts w:ascii="Arial" w:hAnsi="Arial" w:cs="Arial"/>
+                <w:lang w:val="en-GB"/>
+              </w:rPr>
+              <w:t xml:space="preserve"> </w:t>
+            </w:r>
+            <w:r>
+              <w:rPr>
+                <w:rFonts w:ascii="Arial" w:hAnsi="Arial" w:cs="Arial"/>
+                <w:lang w:val="en-GB"/>
+              </w:rPr>
+              <w:t>and finished.</w:t>
             </w:r>
           </w:p>
         </w:tc>
@@ -700,7 +706,7 @@
                 <w:rFonts w:ascii="Arial" w:hAnsi="Arial" w:cs="Arial"/>
                 <w:lang w:val="en-GB"/>
               </w:rPr>
-              <w:t>Create</w:t>
+              <w:t>Show details</w:t>
             </w:r>
           </w:p>
         </w:tc>
@@ -721,14 +727,101 @@
                 <w:rFonts w:ascii="Arial" w:hAnsi="Arial" w:cs="Arial"/>
                 <w:lang w:val="en-GB"/>
               </w:rPr>
-              <w:t xml:space="preserve">-Only Manager principals can </w:t>
-            </w:r>
-            <w:r>
-              <w:rPr>
-                <w:rFonts w:ascii="Arial" w:hAnsi="Arial" w:cs="Arial"/>
-                <w:lang w:val="en-GB"/>
-              </w:rPr>
-              <w:t>create tasks.</w:t>
+              <w:t>-Authenticated principals can show details of the public tasks that are finished.</w:t>
+            </w:r>
+          </w:p>
+        </w:tc>
+      </w:tr>
+    </w:tbl>
+    <w:p>
+      <w:pPr>
+        <w:pStyle w:val="Ttulo2"/>
+        <w:rPr>
+          <w:lang w:val="en-GB"/>
+        </w:rPr>
+      </w:pPr>
+    </w:p>
+    <w:p>
+      <w:pPr>
+        <w:pStyle w:val="Ttulo2"/>
+        <w:rPr>
+          <w:lang w:val="en-GB"/>
+        </w:rPr>
+      </w:pPr>
+      <w:r>
+        <w:rPr>
+          <w:lang w:val="en-GB"/>
+        </w:rPr>
+        <w:t>Tasks</w:t>
+      </w:r>
+      <w:r>
+        <w:rPr>
+          <w:lang w:val="en-GB"/>
+        </w:rPr>
+        <w:t xml:space="preserve"> - Manager</w:t>
+      </w:r>
+    </w:p>
+    <w:tbl>
+      <w:tblPr>
+        <w:tblStyle w:val="Tablaconcuadrcula4-nfasis1"/>
+        <w:tblW w:w="0" w:type="auto"/>
+        <w:tblLook w:val="04A0" w:firstRow="1" w:lastRow="0" w:firstColumn="1" w:lastColumn="0" w:noHBand="0" w:noVBand="1"/>
+      </w:tblPr>
+      <w:tblGrid>
+        <w:gridCol w:w="1838"/>
+        <w:gridCol w:w="6656"/>
+      </w:tblGrid>
+      <w:tr>
+        <w:trPr>
+          <w:cnfStyle w:val="100000000000" w:firstRow="1" w:lastRow="0" w:firstColumn="0" w:lastColumn="0" w:oddVBand="0" w:evenVBand="0" w:oddHBand="0" w:evenHBand="0" w:firstRowFirstColumn="0" w:firstRowLastColumn="0" w:lastRowFirstColumn="0" w:lastRowLastColumn="0"/>
+        </w:trPr>
+        <w:tc>
+          <w:tcPr>
+            <w:cnfStyle w:val="001000000000" w:firstRow="0" w:lastRow="0" w:firstColumn="1" w:lastColumn="0" w:oddVBand="0" w:evenVBand="0" w:oddHBand="0" w:evenHBand="0" w:firstRowFirstColumn="0" w:firstRowLastColumn="0" w:lastRowFirstColumn="0" w:lastRowLastColumn="0"/>
+            <w:tcW w:w="1838" w:type="dxa"/>
+          </w:tcPr>
+          <w:p>
+            <w:pPr>
+              <w:rPr>
+                <w:rFonts w:ascii="Arial" w:hAnsi="Arial" w:cs="Arial"/>
+                <w:b w:val="0"/>
+                <w:bCs w:val="0"/>
+                <w:lang w:val="en-GB"/>
+              </w:rPr>
+            </w:pPr>
+            <w:r>
+              <w:rPr>
+                <w:rFonts w:ascii="Arial" w:hAnsi="Arial" w:cs="Arial"/>
+                <w:b w:val="0"/>
+                <w:bCs w:val="0"/>
+                <w:lang w:val="en-GB"/>
+              </w:rPr>
+              <w:t>Action</w:t>
+            </w:r>
+          </w:p>
+        </w:tc>
+        <w:tc>
+          <w:tcPr>
+            <w:tcW w:w="6656" w:type="dxa"/>
+          </w:tcPr>
+          <w:p>
+            <w:pPr>
+              <w:cnfStyle w:val="100000000000" w:firstRow="1" w:lastRow="0" w:firstColumn="0" w:lastColumn="0" w:oddVBand="0" w:evenVBand="0" w:oddHBand="0" w:evenHBand="0" w:firstRowFirstColumn="0" w:firstRowLastColumn="0" w:lastRowFirstColumn="0" w:lastRowLastColumn="0"/>
+              <w:rPr>
+                <w:rFonts w:ascii="Arial" w:hAnsi="Arial" w:cs="Arial"/>
+                <w:b w:val="0"/>
+                <w:bCs w:val="0"/>
+                <w:lang w:val="en-GB"/>
+              </w:rPr>
+            </w:pPr>
+            <w:r>
+              <w:rPr>
+                <w:rFonts w:ascii="Arial" w:hAnsi="Arial" w:cs="Arial"/>
+                <w:b w:val="0"/>
+                <w:bCs w:val="0"/>
+                <w:lang w:val="en-GB"/>
+              </w:rPr>
+              <w:t>Constraints</w:t>
             </w:r>
           </w:p>
         </w:tc>
@@ -754,7 +847,7 @@
                 <w:rFonts w:ascii="Arial" w:hAnsi="Arial" w:cs="Arial"/>
                 <w:lang w:val="en-GB"/>
               </w:rPr>
-              <w:t>Update</w:t>
+              <w:t>Show details</w:t>
             </w:r>
           </w:p>
         </w:tc>
@@ -775,7 +868,35 @@
                 <w:rFonts w:ascii="Arial" w:hAnsi="Arial" w:cs="Arial"/>
                 <w:lang w:val="en-GB"/>
               </w:rPr>
-              <w:t>-Only Manager principals can update tasks.</w:t>
+              <w:t xml:space="preserve">-Manager principals can show the details or </w:t>
+            </w:r>
+            <w:r>
+              <w:rPr>
+                <w:rFonts w:ascii="Arial" w:hAnsi="Arial" w:cs="Arial"/>
+                <w:lang w:val="en-GB"/>
+              </w:rPr>
+              <w:t>th</w:t>
+            </w:r>
+            <w:r>
+              <w:rPr>
+                <w:rFonts w:ascii="Arial" w:hAnsi="Arial" w:cs="Arial"/>
+                <w:lang w:val="en-GB"/>
+              </w:rPr>
+              <w:t>e</w:t>
+            </w:r>
+            <w:r>
+              <w:rPr>
+                <w:rFonts w:ascii="Arial" w:hAnsi="Arial" w:cs="Arial"/>
+                <w:lang w:val="en-GB"/>
+              </w:rPr>
+              <w:t>i</w:t>
+            </w:r>
+            <w:r>
+              <w:rPr>
+                <w:rFonts w:ascii="Arial" w:hAnsi="Arial" w:cs="Arial"/>
+                <w:lang w:val="en-GB"/>
+              </w:rPr>
+              <w:t>r own tasks.</w:t>
             </w:r>
           </w:p>
         </w:tc>
@@ -798,6 +919,123 @@
                 <w:rFonts w:ascii="Arial" w:hAnsi="Arial" w:cs="Arial"/>
                 <w:lang w:val="en-GB"/>
               </w:rPr>
+              <w:t>List-mine</w:t>
+            </w:r>
+          </w:p>
+        </w:tc>
+        <w:tc>
+          <w:tcPr>
+            <w:tcW w:w="6656" w:type="dxa"/>
+          </w:tcPr>
+          <w:p>
+            <w:pPr>
+              <w:cnfStyle w:val="000000000000" w:firstRow="0" w:lastRow="0" w:firstColumn="0" w:lastColumn="0" w:oddVBand="0" w:evenVBand="0" w:oddHBand="0" w:evenHBand="0" w:firstRowFirstColumn="0" w:firstRowLastColumn="0" w:lastRowFirstColumn="0" w:lastRowLastColumn="0"/>
+              <w:rPr>
+                <w:rFonts w:ascii="Arial" w:hAnsi="Arial" w:cs="Arial"/>
+                <w:lang w:val="en-GB"/>
+              </w:rPr>
+            </w:pPr>
+          </w:p>
+        </w:tc>
+      </w:tr>
+      <w:tr>
+        <w:trPr>
+          <w:cnfStyle w:val="000000100000" w:firstRow="0" w:lastRow="0" w:firstColumn="0" w:lastColumn="0" w:oddVBand="0" w:evenVBand="0" w:oddHBand="1" w:evenHBand="0" w:firstRowFirstColumn="0" w:firstRowLastColumn="0" w:lastRowFirstColumn="0" w:lastRowLastColumn="0"/>
+        </w:trPr>
+        <w:tc>
+          <w:tcPr>
+            <w:cnfStyle w:val="001000000000" w:firstRow="0" w:lastRow="0" w:firstColumn="1" w:lastColumn="0" w:oddVBand="0" w:evenVBand="0" w:oddHBand="0" w:evenHBand="0" w:firstRowFirstColumn="0" w:firstRowLastColumn="0" w:lastRowFirstColumn="0" w:lastRowLastColumn="0"/>
+            <w:tcW w:w="1838" w:type="dxa"/>
+          </w:tcPr>
+          <w:p>
+            <w:pPr>
+              <w:rPr>
+                <w:rFonts w:ascii="Arial" w:hAnsi="Arial" w:cs="Arial"/>
+                <w:lang w:val="en-GB"/>
+              </w:rPr>
+            </w:pPr>
+            <w:r>
+              <w:rPr>
+                <w:rFonts w:ascii="Arial" w:hAnsi="Arial" w:cs="Arial"/>
+                <w:lang w:val="en-GB"/>
+              </w:rPr>
+              <w:t>Create</w:t>
+            </w:r>
+          </w:p>
+        </w:tc>
+        <w:tc>
+          <w:tcPr>
+            <w:tcW w:w="6656" w:type="dxa"/>
+          </w:tcPr>
+          <w:p>
+            <w:pPr>
+              <w:cnfStyle w:val="000000100000" w:firstRow="0" w:lastRow="0" w:firstColumn="0" w:lastColumn="0" w:oddVBand="0" w:evenVBand="0" w:oddHBand="1" w:evenHBand="0" w:firstRowFirstColumn="0" w:firstRowLastColumn="0" w:lastRowFirstColumn="0" w:lastRowLastColumn="0"/>
+              <w:rPr>
+                <w:rFonts w:ascii="Arial" w:hAnsi="Arial" w:cs="Arial"/>
+                <w:lang w:val="en-GB"/>
+              </w:rPr>
+            </w:pPr>
+          </w:p>
+        </w:tc>
+      </w:tr>
+      <w:tr>
+        <w:tc>
+          <w:tcPr>
+            <w:cnfStyle w:val="001000000000" w:firstRow="0" w:lastRow="0" w:firstColumn="1" w:lastColumn="0" w:oddVBand="0" w:evenVBand="0" w:oddHBand="0" w:evenHBand="0" w:firstRowFirstColumn="0" w:firstRowLastColumn="0" w:lastRowFirstColumn="0" w:lastRowLastColumn="0"/>
+            <w:tcW w:w="1838" w:type="dxa"/>
+          </w:tcPr>
+          <w:p>
+            <w:pPr>
+              <w:rPr>
+                <w:rFonts w:ascii="Arial" w:hAnsi="Arial" w:cs="Arial"/>
+                <w:lang w:val="en-GB"/>
+              </w:rPr>
+            </w:pPr>
+            <w:r>
+              <w:rPr>
+                <w:rFonts w:ascii="Arial" w:hAnsi="Arial" w:cs="Arial"/>
+                <w:lang w:val="en-GB"/>
+              </w:rPr>
+              <w:t>Update</w:t>
+            </w:r>
+          </w:p>
+        </w:tc>
+        <w:tc>
+          <w:tcPr>
+            <w:tcW w:w="6656" w:type="dxa"/>
+          </w:tcPr>
+          <w:p>
+            <w:pPr>
+              <w:cnfStyle w:val="000000000000" w:firstRow="0" w:lastRow="0" w:firstColumn="0" w:lastColumn="0" w:oddVBand="0" w:evenVBand="0" w:oddHBand="0" w:evenHBand="0" w:firstRowFirstColumn="0" w:firstRowLastColumn="0" w:lastRowFirstColumn="0" w:lastRowLastColumn="0"/>
+              <w:rPr>
+                <w:rFonts w:ascii="Arial" w:hAnsi="Arial" w:cs="Arial"/>
+                <w:lang w:val="en-GB"/>
+              </w:rPr>
+            </w:pPr>
+          </w:p>
+        </w:tc>
+      </w:tr>
+      <w:tr>
+        <w:trPr>
+          <w:cnfStyle w:val="000000100000" w:firstRow="0" w:lastRow="0" w:firstColumn="0" w:lastColumn="0" w:oddVBand="0" w:evenVBand="0" w:oddHBand="1" w:evenHBand="0" w:firstRowFirstColumn="0" w:firstRowLastColumn="0" w:lastRowFirstColumn="0" w:lastRowLastColumn="0"/>
+        </w:trPr>
+        <w:tc>
+          <w:tcPr>
+            <w:cnfStyle w:val="001000000000" w:firstRow="0" w:lastRow="0" w:firstColumn="1" w:lastColumn="0" w:oddVBand="0" w:evenVBand="0" w:oddHBand="0" w:evenHBand="0" w:firstRowFirstColumn="0" w:firstRowLastColumn="0" w:lastRowFirstColumn="0" w:lastRowLastColumn="0"/>
+            <w:tcW w:w="1838" w:type="dxa"/>
+          </w:tcPr>
+          <w:p>
+            <w:pPr>
+              <w:rPr>
+                <w:rFonts w:ascii="Arial" w:hAnsi="Arial" w:cs="Arial"/>
+                <w:lang w:val="en-GB"/>
+              </w:rPr>
+            </w:pPr>
+            <w:r>
+              <w:rPr>
+                <w:rFonts w:ascii="Arial" w:hAnsi="Arial" w:cs="Arial"/>
+                <w:lang w:val="en-GB"/>
+              </w:rPr>
               <w:t>Delete</w:t>
             </w:r>
           </w:p>
@@ -808,25 +1046,19 @@
           </w:tcPr>
           <w:p>
             <w:pPr>
-              <w:cnfStyle w:val="000000000000" w:firstRow="0" w:lastRow="0" w:firstColumn="0" w:lastColumn="0" w:oddVBand="0" w:evenVBand="0" w:oddHBand="0" w:evenHBand="0" w:firstRowFirstColumn="0" w:firstRowLastColumn="0" w:lastRowFirstColumn="0" w:lastRowLastColumn="0"/>
-              <w:rPr>
-                <w:rFonts w:ascii="Arial" w:hAnsi="Arial" w:cs="Arial"/>
-                <w:lang w:val="en-GB"/>
-              </w:rPr>
-            </w:pPr>
-            <w:r>
-              <w:rPr>
-                <w:rFonts w:ascii="Arial" w:hAnsi="Arial" w:cs="Arial"/>
-                <w:lang w:val="en-GB"/>
-              </w:rPr>
-              <w:t>-Only Manager principals can delete tasks.</w:t>
-            </w:r>
+              <w:cnfStyle w:val="000000100000" w:firstRow="0" w:lastRow="0" w:firstColumn="0" w:lastColumn="0" w:oddVBand="0" w:evenVBand="0" w:oddHBand="1" w:evenHBand="0" w:firstRowFirstColumn="0" w:firstRowLastColumn="0" w:lastRowFirstColumn="0" w:lastRowLastColumn="0"/>
+              <w:rPr>
+                <w:rFonts w:ascii="Arial" w:hAnsi="Arial" w:cs="Arial"/>
+                <w:lang w:val="en-GB"/>
+              </w:rPr>
+            </w:pPr>
           </w:p>
         </w:tc>
       </w:tr>
     </w:tbl>
     <w:p>
       <w:pPr>
+        <w:pStyle w:val="Ttulo2"/>
         <w:rPr>
           <w:lang w:val="en-GB"/>
         </w:rPr>
@@ -1304,11 +1536,19 @@
           <w:lang w:val="en-GB"/>
         </w:rPr>
       </w:pPr>
+    </w:p>
+    <w:p>
+      <w:pPr>
+        <w:pStyle w:val="Ttulo2"/>
+        <w:rPr>
+          <w:lang w:val="en-GB"/>
+        </w:rPr>
+      </w:pPr>
       <w:r>
         <w:rPr>
           <w:lang w:val="en-GB"/>
         </w:rPr>
-        <w:t>Languages</w:t>
+        <w:t>Language</w:t>
       </w:r>
     </w:p>
     <w:tbl>
@@ -1443,7 +1683,21 @@
                 <w:rFonts w:ascii="Arial" w:hAnsi="Arial" w:cs="Arial"/>
                 <w:lang w:val="en-GB"/>
               </w:rPr>
-              <w:t xml:space="preserve"> languajes</w:t>
+              <w:t xml:space="preserve"> langua</w:t>
+            </w:r>
+            <w:r>
+              <w:rPr>
+                <w:rFonts w:ascii="Arial" w:hAnsi="Arial" w:cs="Arial"/>
+                <w:lang w:val="en-GB"/>
+              </w:rPr>
+              <w:t>g</w:t>
+            </w:r>
+            <w:r>
+              <w:rPr>
+                <w:rFonts w:ascii="Arial" w:hAnsi="Arial" w:cs="Arial"/>
+                <w:lang w:val="en-GB"/>
+              </w:rPr>
+              <w:t>es</w:t>
             </w:r>
           </w:p>
         </w:tc>
@@ -1468,6 +1722,12 @@
           <w:lang w:val="en-GB"/>
         </w:rPr>
         <w:t>Spam words</w:t>
+      </w:r>
+      <w:r>
+        <w:rPr>
+          <w:lang w:val="en-GB"/>
+        </w:rPr>
+        <w:t xml:space="preserve"> - Administrator</w:t>
       </w:r>
     </w:p>
     <w:tbl>
@@ -1573,13 +1833,6 @@
                 <w:lang w:val="en-GB"/>
               </w:rPr>
             </w:pPr>
-            <w:r>
-              <w:rPr>
-                <w:rFonts w:ascii="Arial" w:hAnsi="Arial" w:cs="Arial"/>
-                <w:lang w:val="en-GB"/>
-              </w:rPr>
-              <w:t>-Only the Administrator can list spam words</w:t>
-            </w:r>
           </w:p>
         </w:tc>
       </w:tr>
@@ -1620,13 +1873,6 @@
                 <w:lang w:val="en-GB"/>
               </w:rPr>
             </w:pPr>
-            <w:r>
-              <w:rPr>
-                <w:rFonts w:ascii="Arial" w:hAnsi="Arial" w:cs="Arial"/>
-                <w:lang w:val="en-GB"/>
-              </w:rPr>
-              <w:t>-Only the Administrator can update spam words</w:t>
-            </w:r>
           </w:p>
         </w:tc>
       </w:tr>
@@ -1649,8 +1895,13 @@
         <w:rPr>
           <w:lang w:val="en-GB"/>
         </w:rPr>
-        <w:lastRenderedPageBreak/>
         <w:t>Threshold</w:t>
+      </w:r>
+      <w:r>
+        <w:rPr>
+          <w:lang w:val="en-GB"/>
+        </w:rPr>
+        <w:t xml:space="preserve"> - Administrator</w:t>
       </w:r>
     </w:p>
     <w:tbl>
@@ -1755,13 +2006,6 @@
                 <w:lang w:val="en-GB"/>
               </w:rPr>
             </w:pPr>
-            <w:r>
-              <w:rPr>
-                <w:rFonts w:ascii="Arial" w:hAnsi="Arial" w:cs="Arial"/>
-                <w:lang w:val="en-GB"/>
-              </w:rPr>
-              <w:t>-Only the Administrator can view the threshold</w:t>
-            </w:r>
           </w:p>
         </w:tc>
       </w:tr>
@@ -1799,13 +2043,6 @@
                 <w:lang w:val="en-GB"/>
               </w:rPr>
             </w:pPr>
-            <w:r>
-              <w:rPr>
-                <w:rFonts w:ascii="Arial" w:hAnsi="Arial" w:cs="Arial"/>
-                <w:lang w:val="en-GB"/>
-              </w:rPr>
-              <w:t>-Only the Administrator can update the threshold</w:t>
-            </w:r>
           </w:p>
         </w:tc>
       </w:tr>

</xml_diff>